<commit_message>
update Mujeeb's report info
</commit_message>
<xml_diff>
--- a/Work Distribution - Mujeeb.docx
+++ b/Work Distribution - Mujeeb.docx
@@ -19,7 +19,34 @@
         </w:numPr>
       </w:pPr>
       <w:r>
-        <w:t>By updating the citezens</w:t>
+        <w:t xml:space="preserve">By updating the </w:t>
+      </w:r>
+      <w:r>
+        <w:t>citizens qualification and uploading their CV’s, birth certificate, etc., they can seek jobs offers.</w:t>
+      </w:r>
+    </w:p>
+    <w:p>
+      <w:pPr>
+        <w:pStyle w:val="ListParagraph"/>
+        <w:numPr>
+          <w:ilvl w:val="0"/>
+          <w:numId w:val="1"/>
+        </w:numPr>
+      </w:pPr>
+      <w:r>
+        <w:t>Foreign investors should be empowered to find employees based on their qualifications.</w:t>
+      </w:r>
+    </w:p>
+    <w:p>
+      <w:pPr>
+        <w:pStyle w:val="ListParagraph"/>
+        <w:numPr>
+          <w:ilvl w:val="0"/>
+          <w:numId w:val="1"/>
+        </w:numPr>
+      </w:pPr>
+      <w:r>
+        <w:t>Anyone can file a complaint, and bureau officers should be able to see it and respond appropriately.</w:t>
       </w:r>
     </w:p>
     <w:p>

</xml_diff>